<commit_message>
Assignment 3 and Customer Journey
</commit_message>
<xml_diff>
--- a/Project Design and Planning/Project Design Phase I/Proposed Solution Template.docx
+++ b/Project Design and Planning/Project Design Phase I/Proposed Solution Template.docx
@@ -210,35 +210,19 @@
               <w:spacing w:line="248" w:lineRule="exact"/>
               <w:ind w:left="107"/>
               <w:rPr>
+                <w:rFonts w:ascii="Times New Roman" w:eastAsia="Times New Roman" w:hAnsi="Times New Roman" w:cs="Times New Roman"/>
+                <w:sz w:val="28"/>
+                <w:szCs w:val="28"/>
+                <w:lang w:eastAsia="en-IN" w:bidi="ta-IN"/>
+              </w:rPr>
+            </w:pPr>
+            <w:r>
+              <w:rPr>
                 <w:rFonts w:ascii="Times New Roman" w:hAnsi="Times New Roman" w:cs="Times New Roman"/>
                 <w:sz w:val="24"/>
                 <w:szCs w:val="24"/>
               </w:rPr>
-            </w:pPr>
-            <w:r>
-              <w:rPr>
-                <w:rFonts w:ascii="Times New Roman" w:hAnsi="Times New Roman" w:cs="Times New Roman"/>
-                <w:sz w:val="24"/>
-                <w:szCs w:val="24"/>
-              </w:rPr>
-              <w:t>Team</w:t>
-            </w:r>
-            <w:r>
-              <w:rPr>
-                <w:rFonts w:ascii="Times New Roman" w:hAnsi="Times New Roman" w:cs="Times New Roman"/>
-                <w:spacing w:val="1"/>
-                <w:sz w:val="24"/>
-                <w:szCs w:val="24"/>
-              </w:rPr>
-              <w:t xml:space="preserve"> </w:t>
-            </w:r>
-            <w:r>
-              <w:rPr>
-                <w:rFonts w:ascii="Times New Roman" w:hAnsi="Times New Roman" w:cs="Times New Roman"/>
-                <w:sz w:val="24"/>
-                <w:szCs w:val="24"/>
-              </w:rPr>
-              <w:t>ID</w:t>
+              <w:t>Team ID</w:t>
             </w:r>
           </w:p>
         </w:tc>
@@ -248,22 +232,31 @@
           </w:tcPr>
           <w:p>
             <w:pPr>
-              <w:pStyle w:val="TableParagraph"/>
-              <w:spacing w:line="248" w:lineRule="exact"/>
-              <w:ind w:left="107"/>
+              <w:widowControl/>
+              <w:shd w:val="clear" w:color="auto" w:fill="FFFFFF"/>
+              <w:autoSpaceDE/>
+              <w:autoSpaceDN/>
+              <w:spacing w:before="100" w:beforeAutospacing="1" w:after="100" w:afterAutospacing="1"/>
+              <w:rPr>
+                <w:rFonts w:ascii="Times New Roman" w:eastAsia="Times New Roman" w:hAnsi="Times New Roman" w:cs="Times New Roman"/>
+                <w:sz w:val="28"/>
+                <w:szCs w:val="28"/>
+                <w:lang w:eastAsia="en-IN" w:bidi="ta-IN"/>
+              </w:rPr>
+            </w:pPr>
+            <w:r>
               <w:rPr>
                 <w:rFonts w:ascii="Times New Roman" w:hAnsi="Times New Roman" w:cs="Times New Roman"/>
                 <w:sz w:val="24"/>
                 <w:szCs w:val="24"/>
               </w:rPr>
-            </w:pPr>
-            <w:r>
-              <w:rPr>
-                <w:rFonts w:ascii="Times New Roman" w:eastAsia="Times New Roman" w:hAnsi="Times New Roman" w:cs="Times New Roman"/>
-                <w:color w:val="000000"/>
-                <w:sz w:val="24"/>
-                <w:szCs w:val="24"/>
-                <w:lang w:eastAsia="en-IN" w:bidi="ta-IN"/>
+              <w:t xml:space="preserve">  </w:t>
+            </w:r>
+            <w:r>
+              <w:rPr>
+                <w:rFonts w:ascii="Times New Roman" w:hAnsi="Times New Roman" w:cs="Times New Roman"/>
+                <w:sz w:val="24"/>
+                <w:szCs w:val="24"/>
               </w:rPr>
               <w:t>PNT2022TMID16260</w:t>
             </w:r>
@@ -333,10 +326,9 @@
             </w:pPr>
             <w:r>
               <w:rPr>
-                <w:rFonts w:ascii="Times New Roman" w:eastAsia="Times New Roman" w:hAnsi="Times New Roman" w:cs="Times New Roman"/>
-                <w:sz w:val="28"/>
-                <w:szCs w:val="28"/>
-                <w:lang w:eastAsia="en-IN" w:bidi="ta-IN"/>
+                <w:rFonts w:ascii="Times New Roman" w:hAnsi="Times New Roman" w:cs="Times New Roman"/>
+                <w:sz w:val="24"/>
+                <w:szCs w:val="24"/>
               </w:rPr>
               <w:t>University Admit Eligibility Predictor</w:t>
             </w:r>
@@ -2804,6 +2796,155 @@
     </w:lvl>
   </w:abstractNum>
   <w:abstractNum w:abstractNumId="2" w15:restartNumberingAfterBreak="0">
+    <w:nsid w:val="286029CE"/>
+    <w:multiLevelType w:val="multilevel"/>
+    <w:tmpl w:val="12BC1754"/>
+    <w:lvl w:ilvl="0">
+      <w:start w:val="1"/>
+      <w:numFmt w:val="bullet"/>
+      <w:lvlText w:val=""/>
+      <w:lvlJc w:val="left"/>
+      <w:pPr>
+        <w:tabs>
+          <w:tab w:val="num" w:pos="720"/>
+        </w:tabs>
+        <w:ind w:left="720" w:hanging="360"/>
+      </w:pPr>
+      <w:rPr>
+        <w:rFonts w:ascii="Symbol" w:hAnsi="Symbol" w:hint="default"/>
+        <w:sz w:val="20"/>
+      </w:rPr>
+    </w:lvl>
+    <w:lvl w:ilvl="1" w:tentative="1">
+      <w:start w:val="1"/>
+      <w:numFmt w:val="bullet"/>
+      <w:lvlText w:val="o"/>
+      <w:lvlJc w:val="left"/>
+      <w:pPr>
+        <w:tabs>
+          <w:tab w:val="num" w:pos="1440"/>
+        </w:tabs>
+        <w:ind w:left="1440" w:hanging="360"/>
+      </w:pPr>
+      <w:rPr>
+        <w:rFonts w:ascii="Courier New" w:hAnsi="Courier New" w:hint="default"/>
+        <w:sz w:val="20"/>
+      </w:rPr>
+    </w:lvl>
+    <w:lvl w:ilvl="2" w:tentative="1">
+      <w:start w:val="1"/>
+      <w:numFmt w:val="bullet"/>
+      <w:lvlText w:val=""/>
+      <w:lvlJc w:val="left"/>
+      <w:pPr>
+        <w:tabs>
+          <w:tab w:val="num" w:pos="2160"/>
+        </w:tabs>
+        <w:ind w:left="2160" w:hanging="360"/>
+      </w:pPr>
+      <w:rPr>
+        <w:rFonts w:ascii="Wingdings" w:hAnsi="Wingdings" w:hint="default"/>
+        <w:sz w:val="20"/>
+      </w:rPr>
+    </w:lvl>
+    <w:lvl w:ilvl="3" w:tentative="1">
+      <w:start w:val="1"/>
+      <w:numFmt w:val="bullet"/>
+      <w:lvlText w:val=""/>
+      <w:lvlJc w:val="left"/>
+      <w:pPr>
+        <w:tabs>
+          <w:tab w:val="num" w:pos="2880"/>
+        </w:tabs>
+        <w:ind w:left="2880" w:hanging="360"/>
+      </w:pPr>
+      <w:rPr>
+        <w:rFonts w:ascii="Wingdings" w:hAnsi="Wingdings" w:hint="default"/>
+        <w:sz w:val="20"/>
+      </w:rPr>
+    </w:lvl>
+    <w:lvl w:ilvl="4" w:tentative="1">
+      <w:start w:val="1"/>
+      <w:numFmt w:val="bullet"/>
+      <w:lvlText w:val=""/>
+      <w:lvlJc w:val="left"/>
+      <w:pPr>
+        <w:tabs>
+          <w:tab w:val="num" w:pos="3600"/>
+        </w:tabs>
+        <w:ind w:left="3600" w:hanging="360"/>
+      </w:pPr>
+      <w:rPr>
+        <w:rFonts w:ascii="Wingdings" w:hAnsi="Wingdings" w:hint="default"/>
+        <w:sz w:val="20"/>
+      </w:rPr>
+    </w:lvl>
+    <w:lvl w:ilvl="5" w:tentative="1">
+      <w:start w:val="1"/>
+      <w:numFmt w:val="bullet"/>
+      <w:lvlText w:val=""/>
+      <w:lvlJc w:val="left"/>
+      <w:pPr>
+        <w:tabs>
+          <w:tab w:val="num" w:pos="4320"/>
+        </w:tabs>
+        <w:ind w:left="4320" w:hanging="360"/>
+      </w:pPr>
+      <w:rPr>
+        <w:rFonts w:ascii="Wingdings" w:hAnsi="Wingdings" w:hint="default"/>
+        <w:sz w:val="20"/>
+      </w:rPr>
+    </w:lvl>
+    <w:lvl w:ilvl="6" w:tentative="1">
+      <w:start w:val="1"/>
+      <w:numFmt w:val="bullet"/>
+      <w:lvlText w:val=""/>
+      <w:lvlJc w:val="left"/>
+      <w:pPr>
+        <w:tabs>
+          <w:tab w:val="num" w:pos="5040"/>
+        </w:tabs>
+        <w:ind w:left="5040" w:hanging="360"/>
+      </w:pPr>
+      <w:rPr>
+        <w:rFonts w:ascii="Wingdings" w:hAnsi="Wingdings" w:hint="default"/>
+        <w:sz w:val="20"/>
+      </w:rPr>
+    </w:lvl>
+    <w:lvl w:ilvl="7" w:tentative="1">
+      <w:start w:val="1"/>
+      <w:numFmt w:val="bullet"/>
+      <w:lvlText w:val=""/>
+      <w:lvlJc w:val="left"/>
+      <w:pPr>
+        <w:tabs>
+          <w:tab w:val="num" w:pos="5760"/>
+        </w:tabs>
+        <w:ind w:left="5760" w:hanging="360"/>
+      </w:pPr>
+      <w:rPr>
+        <w:rFonts w:ascii="Wingdings" w:hAnsi="Wingdings" w:hint="default"/>
+        <w:sz w:val="20"/>
+      </w:rPr>
+    </w:lvl>
+    <w:lvl w:ilvl="8" w:tentative="1">
+      <w:start w:val="1"/>
+      <w:numFmt w:val="bullet"/>
+      <w:lvlText w:val=""/>
+      <w:lvlJc w:val="left"/>
+      <w:pPr>
+        <w:tabs>
+          <w:tab w:val="num" w:pos="6480"/>
+        </w:tabs>
+        <w:ind w:left="6480" w:hanging="360"/>
+      </w:pPr>
+      <w:rPr>
+        <w:rFonts w:ascii="Wingdings" w:hAnsi="Wingdings" w:hint="default"/>
+        <w:sz w:val="20"/>
+      </w:rPr>
+    </w:lvl>
+  </w:abstractNum>
+  <w:abstractNum w:abstractNumId="3" w15:restartNumberingAfterBreak="0">
     <w:nsid w:val="34BC5A36"/>
     <w:multiLevelType w:val="hybridMultilevel"/>
     <w:tmpl w:val="418C1C0A"/>
@@ -2917,7 +3058,7 @@
       </w:rPr>
     </w:lvl>
   </w:abstractNum>
-  <w:abstractNum w:abstractNumId="3" w15:restartNumberingAfterBreak="0">
+  <w:abstractNum w:abstractNumId="4" w15:restartNumberingAfterBreak="0">
     <w:nsid w:val="49B4485E"/>
     <w:multiLevelType w:val="hybridMultilevel"/>
     <w:tmpl w:val="F6E8BA2C"/>
@@ -3031,7 +3172,7 @@
       </w:rPr>
     </w:lvl>
   </w:abstractNum>
-  <w:abstractNum w:abstractNumId="4" w15:restartNumberingAfterBreak="0">
+  <w:abstractNum w:abstractNumId="5" w15:restartNumberingAfterBreak="0">
     <w:nsid w:val="55A14859"/>
     <w:multiLevelType w:val="hybridMultilevel"/>
     <w:tmpl w:val="A5A419E6"/>
@@ -3145,19 +3286,22 @@
     </w:lvl>
   </w:abstractNum>
   <w:num w:numId="1" w16cid:durableId="1493059684">
-    <w:abstractNumId w:val="4"/>
+    <w:abstractNumId w:val="5"/>
   </w:num>
   <w:num w:numId="2" w16cid:durableId="1329597058">
-    <w:abstractNumId w:val="3"/>
+    <w:abstractNumId w:val="4"/>
   </w:num>
   <w:num w:numId="3" w16cid:durableId="875967113">
     <w:abstractNumId w:val="0"/>
   </w:num>
   <w:num w:numId="4" w16cid:durableId="1749039375">
-    <w:abstractNumId w:val="2"/>
+    <w:abstractNumId w:val="3"/>
   </w:num>
   <w:num w:numId="5" w16cid:durableId="1924877991">
     <w:abstractNumId w:val="1"/>
+  </w:num>
+  <w:num w:numId="6" w16cid:durableId="1669401601">
+    <w:abstractNumId w:val="2"/>
   </w:num>
 </w:numbering>
 </file>

</xml_diff>